<commit_message>
normal change in test branch
</commit_message>
<xml_diff>
--- a/Пояснительная записка к проекту DBS02.docx
+++ b/Пояснительная записка к проекту DBS02.docx
@@ -23,7 +23,7 @@
         <w:pStyle w:val="ListParagraph"/>
         <w:numPr>
           <w:ilvl w:val="0"/>
-          <w:numId w:val="1"/>
+          <w:numId w:val="2"/>
         </w:numPr>
         <w:rPr>
           <w:lang w:val="ru-RU"/>
@@ -41,7 +41,7 @@
         <w:pStyle w:val="ListParagraph"/>
         <w:numPr>
           <w:ilvl w:val="1"/>
-          <w:numId w:val="1"/>
+          <w:numId w:val="2"/>
         </w:numPr>
         <w:rPr>
           <w:lang w:val="ru-RU"/>
@@ -51,19 +51,7 @@
         <w:rPr>
           <w:lang w:val="ru-RU"/>
         </w:rPr>
-        <w:t>Исторические данные — отд</w:t>
-      </w:r>
-      <w:r>
-        <w:rPr>
-          <w:lang w:val="ru-RU"/>
-        </w:rPr>
-        <w:t>е</w:t>
-      </w:r>
-      <w:r>
-        <w:rPr>
-          <w:lang w:val="ru-RU"/>
-        </w:rPr>
-        <w:t>льно создана универсальная таблица для накопления данных о действиях юзера. Но, запись истории данных ведется только по 4 таблицам, которые были указаны в проекте.</w:t>
+        <w:t>Исторические данные — отдельно создана универсальная таблица для накопления данных о действиях юзера. Но, запись истории данных ведется только по 4 таблицам, которые были указаны в проекте.</w:t>
       </w:r>
     </w:p>
     <w:p>
@@ -71,7 +59,7 @@
         <w:pStyle w:val="ListParagraph"/>
         <w:numPr>
           <w:ilvl w:val="1"/>
-          <w:numId w:val="1"/>
+          <w:numId w:val="2"/>
         </w:numPr>
         <w:rPr>
           <w:lang w:val="ru-RU"/>
@@ -89,7 +77,7 @@
         <w:pStyle w:val="ListParagraph"/>
         <w:numPr>
           <w:ilvl w:val="1"/>
-          <w:numId w:val="1"/>
+          <w:numId w:val="2"/>
         </w:numPr>
         <w:rPr>
           <w:lang w:val="ru-RU"/>
@@ -99,31 +87,7 @@
         <w:rPr>
           <w:lang w:val="ru-RU"/>
         </w:rPr>
-        <w:t>Для модели типа: «</w:t>
-      </w:r>
-      <w:r>
-        <w:rPr>
-          <w:lang w:val="ru-RU"/>
-        </w:rPr>
-        <w:t>о</w:t>
-      </w:r>
-      <w:r>
-        <w:rPr>
-          <w:lang w:val="ru-RU"/>
-        </w:rPr>
-        <w:t>дин элемент таблицы может быть</w:t>
-      </w:r>
-      <w:r>
-        <w:rPr>
-          <w:lang w:val="ru-RU"/>
-        </w:rPr>
-        <w:t xml:space="preserve"> включен в многие элементы других таблиц</w:t>
-      </w:r>
-      <w:r>
-        <w:rPr>
-          <w:lang w:val="ru-RU"/>
-        </w:rPr>
-        <w:t>», сделаны отношения: основная таблица-таблица включающая ИД главной таблицы-вторая главаная таблица.</w:t>
+        <w:t>Для модели типа: «один элемент таблицы может быть включен в многие элементы других таблиц», сделаны отношения: основная таблица-таблица включающая ИД главной таблицы-вторая главаная таблица.</w:t>
       </w:r>
     </w:p>
     <w:p>
@@ -131,7 +95,7 @@
         <w:pStyle w:val="ListParagraph"/>
         <w:numPr>
           <w:ilvl w:val="1"/>
-          <w:numId w:val="1"/>
+          <w:numId w:val="2"/>
         </w:numPr>
         <w:rPr>
           <w:lang w:val="ru-RU"/>
@@ -159,13 +123,7 @@
         <w:rPr>
           <w:lang w:val="ru-RU"/>
         </w:rPr>
-        <w:t xml:space="preserve"> </w:t>
-      </w:r>
-      <w:r>
-        <w:rPr>
-          <w:lang w:val="ru-RU"/>
-        </w:rPr>
-        <w:t xml:space="preserve">формата </w:t>
+        <w:t xml:space="preserve"> формата </w:t>
       </w:r>
       <w:r>
         <w:t>integer</w:t>
@@ -185,25 +143,7 @@
         <w:rPr>
           <w:lang w:val="ru-RU"/>
         </w:rPr>
-        <w:t xml:space="preserve"> (</w:t>
-      </w:r>
-      <w:r>
-        <w:rPr>
-          <w:lang w:val="ru-RU"/>
-        </w:rPr>
-        <w:t>некластерный индекс</w:t>
-      </w:r>
-      <w:r>
-        <w:rPr>
-          <w:lang w:val="ru-RU"/>
-        </w:rPr>
-        <w:t>)</w:t>
-      </w:r>
-      <w:r>
-        <w:rPr>
-          <w:lang w:val="ru-RU"/>
-        </w:rPr>
-        <w:t>. Второй ключ уникальности, не является обязательным. Также существует отдельный уникальный некластерный индекс по основным названиям ключевых таблиц.</w:t>
+        <w:t xml:space="preserve"> (некластерный индекс). Второй ключ уникальности, не является обязательным. Также существует отдельный уникальный некластерный индекс по основным названиям ключевых таблиц.</w:t>
       </w:r>
     </w:p>
     <w:p>
@@ -211,7 +151,7 @@
         <w:pStyle w:val="ListParagraph"/>
         <w:numPr>
           <w:ilvl w:val="1"/>
-          <w:numId w:val="1"/>
+          <w:numId w:val="2"/>
         </w:numPr>
         <w:rPr>
           <w:lang w:val="ru-RU"/>
@@ -221,13 +161,7 @@
         <w:rPr>
           <w:lang w:val="ru-RU"/>
         </w:rPr>
-        <w:t>Диаграмма базы данных — таблица исторических данных</w:t>
-      </w:r>
-      <w:r>
-        <w:rPr>
-          <w:lang w:val="ru-RU"/>
-        </w:rPr>
-        <w:t xml:space="preserve"> (</w:t>
+        <w:t>Диаграмма базы данных — таблица исторических данных (</w:t>
       </w:r>
       <w:r>
         <w:t>history</w:t>
@@ -245,13 +179,7 @@
         <w:rPr>
           <w:lang w:val="ru-RU"/>
         </w:rPr>
-        <w:t>)</w:t>
-      </w:r>
-      <w:r>
-        <w:rPr>
-          <w:lang w:val="ru-RU"/>
-        </w:rPr>
-        <w:t xml:space="preserve"> не соединена через </w:t>
+        <w:t xml:space="preserve">) не соединена через </w:t>
       </w:r>
       <w:r>
         <w:t>foreign</w:t>
@@ -269,19 +197,7 @@
         <w:rPr>
           <w:lang w:val="ru-RU"/>
         </w:rPr>
-        <w:t xml:space="preserve"> </w:t>
-      </w:r>
-      <w:r>
-        <w:rPr>
-          <w:lang w:val="ru-RU"/>
-        </w:rPr>
-        <w:t>с основными таблицами базы, так как она является</w:t>
-      </w:r>
-      <w:r>
-        <w:rPr>
-          <w:lang w:val="ru-RU"/>
-        </w:rPr>
-        <w:t xml:space="preserve"> универсальной таблицей, которая принимает все данные.</w:t>
+        <w:t xml:space="preserve"> с основными таблицами базы, так как она является универсальной таблицей, которая принимает все данные.</w:t>
       </w:r>
     </w:p>
     <w:p>
@@ -289,7 +205,7 @@
         <w:pStyle w:val="ListParagraph"/>
         <w:numPr>
           <w:ilvl w:val="1"/>
-          <w:numId w:val="1"/>
+          <w:numId w:val="2"/>
         </w:numPr>
         <w:rPr>
           <w:lang w:val="ru-RU"/>
@@ -299,19 +215,7 @@
         <w:rPr>
           <w:lang w:val="ru-RU"/>
         </w:rPr>
-        <w:t>Табличный пользовательский формат  данных — создан такой формат для использования в триггерах. Основная цель использования вместо тех же временных таблиц — продолжительность жизни инофрмации для передачи как аргумента процедуре.</w:t>
-      </w:r>
-      <w:r>
-        <w:rPr>
-          <w:lang w:val="ru-RU"/>
-        </w:rPr>
-        <w:t xml:space="preserve"> </w:t>
-      </w:r>
-      <w:r>
-        <w:rPr>
-          <w:lang w:val="ru-RU"/>
-        </w:rPr>
-        <w:t xml:space="preserve">Для таких форматов была создана отдельная схема безопасности </w:t>
+        <w:t xml:space="preserve">Табличный пользовательский формат  данных — создан такой формат для использования в триггерах. Основная цель использования вместо тех же временных таблиц — продолжительность жизни инофрмации для передачи как аргумента процедуре. Для таких форматов была создана отдельная схема безопасности </w:t>
       </w:r>
       <w:r>
         <w:t>user</w:t>
@@ -322,7 +226,7 @@
         <w:pStyle w:val="ListParagraph"/>
         <w:numPr>
           <w:ilvl w:val="1"/>
-          <w:numId w:val="1"/>
+          <w:numId w:val="2"/>
         </w:numPr>
         <w:rPr>
           <w:lang w:val="ru-RU"/>
@@ -350,13 +254,7 @@
         <w:rPr>
           <w:lang w:val="ru-RU"/>
         </w:rPr>
-        <w:t xml:space="preserve"> (</w:t>
-      </w:r>
-      <w:r>
-        <w:rPr>
-          <w:lang w:val="ru-RU"/>
-        </w:rPr>
-        <w:t xml:space="preserve">именно в </w:t>
+        <w:t xml:space="preserve"> (именно в </w:t>
       </w:r>
       <w:r>
         <w:t>SQL</w:t>
@@ -365,25 +263,7 @@
         <w:rPr>
           <w:lang w:val="ru-RU"/>
         </w:rPr>
-        <w:t>, не в логике</w:t>
-      </w:r>
-      <w:r>
-        <w:rPr>
-          <w:lang w:val="ru-RU"/>
-        </w:rPr>
-        <w:t>)</w:t>
-      </w:r>
-      <w:r>
-        <w:rPr>
-          <w:lang w:val="ru-RU"/>
-        </w:rPr>
-        <w:t xml:space="preserve"> данные об операции назначаются переменной, которая имеет табличный пользовательский формат и</w:t>
-      </w:r>
-      <w:r>
-        <w:rPr>
-          <w:lang w:val="ru-RU"/>
-        </w:rPr>
-        <w:t xml:space="preserve"> передается </w:t>
+        <w:t xml:space="preserve">, не в логике) данные об операции назначаются переменной, которая имеет табличный пользовательский формат и передается </w:t>
       </w:r>
       <w:r>
         <w:t>Stored</w:t>
@@ -401,37 +281,7 @@
         <w:rPr>
           <w:lang w:val="ru-RU"/>
         </w:rPr>
-        <w:t xml:space="preserve"> </w:t>
-      </w:r>
-      <w:r>
-        <w:rPr>
-          <w:lang w:val="ru-RU"/>
-        </w:rPr>
-        <w:t xml:space="preserve">как  аргумент.  </w:t>
-      </w:r>
-      <w:r>
-        <w:rPr>
-          <w:lang w:val="ru-RU"/>
-        </w:rPr>
-        <w:t xml:space="preserve">  </w:t>
-      </w:r>
-      <w:r>
-        <w:rPr>
-          <w:lang w:val="ru-RU"/>
-        </w:rPr>
-        <w:t xml:space="preserve"> </w:t>
-      </w:r>
-      <w:r>
-        <w:rPr>
-          <w:lang w:val="ru-RU"/>
-        </w:rPr>
-        <w:t xml:space="preserve"> </w:t>
-      </w:r>
-      <w:r>
-        <w:rPr>
-          <w:lang w:val="ru-RU"/>
-        </w:rPr>
-        <w:t xml:space="preserve"> </w:t>
+        <w:t xml:space="preserve"> как  аргумент.       </w:t>
       </w:r>
     </w:p>
     <w:p>
@@ -439,7 +289,7 @@
         <w:pStyle w:val="ListParagraph"/>
         <w:numPr>
           <w:ilvl w:val="0"/>
-          <w:numId w:val="1"/>
+          <w:numId w:val="2"/>
         </w:numPr>
         <w:rPr>
           <w:lang w:val="ru-RU"/>
@@ -476,19 +326,7 @@
         <w:rPr>
           <w:lang w:val="ru-RU"/>
         </w:rPr>
-        <w:t>.</w:t>
-      </w:r>
-      <w:r>
-        <w:rPr>
-          <w:lang w:val="ru-RU"/>
-        </w:rPr>
-        <w:t xml:space="preserve"> Выбрал эту политику, так как</w:t>
-      </w:r>
-      <w:r>
-        <w:rPr>
-          <w:lang w:val="ru-RU"/>
-        </w:rPr>
-        <w:t xml:space="preserve"> на начало создания проекта не до конца понимал плюсы </w:t>
+        <w:t xml:space="preserve">. Выбрал эту политику, так как на начало создания проекта не до конца понимал плюсы </w:t>
       </w:r>
       <w:r>
         <w:t>Camel</w:t>
@@ -515,37 +353,25 @@
         <w:rPr>
           <w:lang w:val="ru-RU"/>
         </w:rPr>
+        <w:t xml:space="preserve"> используются </w:t>
+      </w:r>
+      <w:r>
+        <w:t>Stored</w:t>
+      </w:r>
+      <w:r>
+        <w:rPr>
+          <w:lang w:val="ru-RU"/>
+        </w:rPr>
         <w:t xml:space="preserve"> </w:t>
       </w:r>
       <w:r>
-        <w:rPr>
-          <w:lang w:val="ru-RU"/>
-        </w:rPr>
-        <w:t xml:space="preserve">используются </w:t>
-      </w:r>
-      <w:r>
-        <w:t>Stored</w:t>
-      </w:r>
-      <w:r>
-        <w:rPr>
-          <w:lang w:val="ru-RU"/>
-        </w:rPr>
-        <w:t xml:space="preserve"> </w:t>
-      </w:r>
-      <w:r>
         <w:t>procedures</w:t>
       </w:r>
       <w:r>
         <w:rPr>
           <w:lang w:val="ru-RU"/>
         </w:rPr>
-        <w:t>.</w:t>
-      </w:r>
-      <w:r>
-        <w:rPr>
-          <w:lang w:val="ru-RU"/>
-        </w:rPr>
-        <w:t xml:space="preserve">  </w:t>
+        <w:t xml:space="preserve">.  </w:t>
       </w:r>
     </w:p>
     <w:p>
@@ -553,7 +379,7 @@
         <w:pStyle w:val="ListParagraph"/>
         <w:numPr>
           <w:ilvl w:val="0"/>
-          <w:numId w:val="1"/>
+          <w:numId w:val="2"/>
         </w:numPr>
         <w:rPr>
           <w:lang w:val="ru-RU"/>
@@ -566,13 +392,7 @@
         <w:rPr>
           <w:lang w:val="ru-RU"/>
         </w:rPr>
-        <w:t xml:space="preserve"> — </w:t>
-      </w:r>
-      <w:r>
-        <w:rPr>
-          <w:lang w:val="ru-RU"/>
-        </w:rPr>
-        <w:t xml:space="preserve">как основной инструмент были выбраны </w:t>
+        <w:t xml:space="preserve"> — как основной инструмент были выбраны </w:t>
       </w:r>
       <w:r>
         <w:t>stored</w:t>
@@ -590,13 +410,7 @@
         <w:rPr>
           <w:lang w:val="ru-RU"/>
         </w:rPr>
-        <w:t xml:space="preserve">, </w:t>
-      </w:r>
-      <w:r>
-        <w:rPr>
-          <w:lang w:val="ru-RU"/>
-        </w:rPr>
-        <w:t>для них также были созданы функции для упрощения кода.</w:t>
+        <w:t>, для них также были созданы функции для упрощения кода.</w:t>
       </w:r>
     </w:p>
     <w:p>
@@ -604,7 +418,7 @@
         <w:pStyle w:val="ListParagraph"/>
         <w:numPr>
           <w:ilvl w:val="1"/>
-          <w:numId w:val="1"/>
+          <w:numId w:val="2"/>
         </w:numPr>
         <w:rPr>
           <w:lang w:val="ru-RU"/>
@@ -626,13 +440,7 @@
         <w:rPr>
           <w:lang w:val="ru-RU"/>
         </w:rPr>
-        <w:t xml:space="preserve"> — </w:t>
-      </w:r>
-      <w:r>
-        <w:rPr>
-          <w:lang w:val="ru-RU"/>
-        </w:rPr>
-        <w:t>были задействованы такие процедуры:</w:t>
+        <w:t xml:space="preserve"> — были задействованы такие процедуры:</w:t>
       </w:r>
     </w:p>
     <w:p>
@@ -640,7 +448,7 @@
         <w:pStyle w:val="ListParagraph"/>
         <w:numPr>
           <w:ilvl w:val="2"/>
-          <w:numId w:val="1"/>
+          <w:numId w:val="2"/>
         </w:numPr>
         <w:autoSpaceDE w:val="0"/>
         <w:autoSpaceDN w:val="0"/>
@@ -785,70 +593,7 @@
           <w:szCs w:val="19"/>
           <w:lang w:val="ru-RU"/>
         </w:rPr>
-        <w:t xml:space="preserve">] — </w:t>
-      </w:r>
-      <w:r>
-        <w:rPr>
-          <w:rFonts w:ascii="Consolas" w:hAnsi="Consolas" w:cs="Consolas"/>
-          <w:sz w:val="19"/>
-          <w:szCs w:val="19"/>
-          <w:lang w:val="ru-RU"/>
-        </w:rPr>
-        <w:t>процедура</w:t>
-      </w:r>
-      <w:r>
-        <w:rPr>
-          <w:rFonts w:ascii="Consolas" w:hAnsi="Consolas" w:cs="Consolas"/>
-          <w:sz w:val="19"/>
-          <w:szCs w:val="19"/>
-          <w:lang w:val="ru-RU"/>
-        </w:rPr>
-        <w:t xml:space="preserve"> </w:t>
-      </w:r>
-      <w:r>
-        <w:rPr>
-          <w:rFonts w:ascii="Consolas" w:hAnsi="Consolas" w:cs="Consolas"/>
-          <w:sz w:val="19"/>
-          <w:szCs w:val="19"/>
-          <w:lang w:val="ru-RU"/>
-        </w:rPr>
-        <w:t>для</w:t>
-      </w:r>
-      <w:r>
-        <w:rPr>
-          <w:rFonts w:ascii="Consolas" w:hAnsi="Consolas" w:cs="Consolas"/>
-          <w:sz w:val="19"/>
-          <w:szCs w:val="19"/>
-          <w:lang w:val="ru-RU"/>
-        </w:rPr>
-        <w:t xml:space="preserve"> </w:t>
-      </w:r>
-      <w:r>
-        <w:rPr>
-          <w:rFonts w:ascii="Consolas" w:hAnsi="Consolas" w:cs="Consolas"/>
-          <w:sz w:val="19"/>
-          <w:szCs w:val="19"/>
-          <w:lang w:val="ru-RU"/>
-        </w:rPr>
-        <w:t>работы с записями учета</w:t>
-      </w:r>
-      <w:r>
-        <w:rPr>
-          <w:rFonts w:ascii="Consolas" w:hAnsi="Consolas" w:cs="Consolas"/>
-          <w:sz w:val="19"/>
-          <w:szCs w:val="19"/>
-          <w:lang w:val="ru-RU"/>
-        </w:rPr>
-        <w:t xml:space="preserve"> </w:t>
-      </w:r>
-      <w:r>
-        <w:rPr>
-          <w:rFonts w:ascii="Consolas" w:hAnsi="Consolas" w:cs="Consolas"/>
-          <w:sz w:val="19"/>
-          <w:szCs w:val="19"/>
-          <w:lang w:val="ru-RU"/>
-        </w:rPr>
-        <w:t>времени.</w:t>
+        <w:t>] — процедура для работы с записями учета времени.</w:t>
       </w:r>
     </w:p>
     <w:p>
@@ -856,7 +601,7 @@
         <w:pStyle w:val="ListParagraph"/>
         <w:numPr>
           <w:ilvl w:val="2"/>
-          <w:numId w:val="1"/>
+          <w:numId w:val="2"/>
         </w:numPr>
         <w:autoSpaceDE w:val="0"/>
         <w:autoSpaceDN w:val="0"/>
@@ -950,16 +695,7 @@
           <w:szCs w:val="19"/>
           <w:lang w:val="ru-RU"/>
         </w:rPr>
-        <w:t>]</w:t>
-      </w:r>
-      <w:r>
-        <w:rPr>
-          <w:rFonts w:ascii="Consolas" w:hAnsi="Consolas" w:cs="Consolas"/>
-          <w:sz w:val="19"/>
-          <w:szCs w:val="19"/>
-          <w:lang w:val="ru-RU"/>
-        </w:rPr>
-        <w:t xml:space="preserve"> — то же самое для групп.</w:t>
+        <w:t>] — то же самое для групп.</w:t>
       </w:r>
     </w:p>
     <w:p>
@@ -967,7 +703,7 @@
         <w:pStyle w:val="ListParagraph"/>
         <w:numPr>
           <w:ilvl w:val="2"/>
-          <w:numId w:val="1"/>
+          <w:numId w:val="2"/>
         </w:numPr>
         <w:autoSpaceDE w:val="0"/>
         <w:autoSpaceDN w:val="0"/>
@@ -1112,16 +848,7 @@
           <w:szCs w:val="19"/>
           <w:lang w:val="ru-RU"/>
         </w:rPr>
-        <w:t>]</w:t>
-      </w:r>
-      <w:r>
-        <w:rPr>
-          <w:rFonts w:ascii="Consolas" w:hAnsi="Consolas" w:cs="Consolas"/>
-          <w:sz w:val="19"/>
-          <w:szCs w:val="19"/>
-          <w:lang w:val="ru-RU"/>
-        </w:rPr>
-        <w:t xml:space="preserve"> — процедура для отображения определенных типов отчетов по историчности данных.</w:t>
+        <w:t>] — процедура для отображения определенных типов отчетов по историчности данных.</w:t>
       </w:r>
     </w:p>
     <w:p>
@@ -1129,7 +856,7 @@
         <w:pStyle w:val="ListParagraph"/>
         <w:numPr>
           <w:ilvl w:val="2"/>
-          <w:numId w:val="1"/>
+          <w:numId w:val="2"/>
         </w:numPr>
         <w:autoSpaceDE w:val="0"/>
         <w:autoSpaceDN w:val="0"/>
@@ -1223,16 +950,7 @@
           <w:szCs w:val="19"/>
           <w:lang w:val="ru-RU"/>
         </w:rPr>
-        <w:t>]</w:t>
-      </w:r>
-      <w:r>
-        <w:rPr>
-          <w:rFonts w:ascii="Consolas" w:hAnsi="Consolas" w:cs="Consolas"/>
-          <w:sz w:val="19"/>
-          <w:szCs w:val="19"/>
-          <w:lang w:val="ru-RU"/>
-        </w:rPr>
-        <w:t xml:space="preserve"> — процедура для занесения данных в историю.</w:t>
+        <w:t>] — процедура для занесения данных в историю.</w:t>
       </w:r>
     </w:p>
     <w:p>
@@ -1240,7 +958,7 @@
         <w:pStyle w:val="ListParagraph"/>
         <w:numPr>
           <w:ilvl w:val="2"/>
-          <w:numId w:val="1"/>
+          <w:numId w:val="2"/>
         </w:numPr>
         <w:autoSpaceDE w:val="0"/>
         <w:autoSpaceDN w:val="0"/>
@@ -1351,16 +1069,7 @@
           <w:szCs w:val="19"/>
           <w:lang w:val="ru-RU"/>
         </w:rPr>
-        <w:t>]</w:t>
-      </w:r>
-      <w:r>
-        <w:rPr>
-          <w:rFonts w:ascii="Consolas" w:hAnsi="Consolas" w:cs="Consolas"/>
-          <w:sz w:val="19"/>
-          <w:szCs w:val="19"/>
-          <w:lang w:val="ru-RU"/>
-        </w:rPr>
-        <w:t xml:space="preserve"> — процедура для работы с проектами</w:t>
+        <w:t>] — процедура для работы с проектами</w:t>
       </w:r>
     </w:p>
     <w:p>
@@ -1368,7 +1077,7 @@
         <w:pStyle w:val="ListParagraph"/>
         <w:numPr>
           <w:ilvl w:val="2"/>
-          <w:numId w:val="1"/>
+          <w:numId w:val="2"/>
         </w:numPr>
         <w:autoSpaceDE w:val="0"/>
         <w:autoSpaceDN w:val="0"/>
@@ -1462,16 +1171,7 @@
           <w:szCs w:val="19"/>
           <w:lang w:val="ru-RU"/>
         </w:rPr>
-        <w:t>]</w:t>
-      </w:r>
-      <w:r>
-        <w:rPr>
-          <w:rFonts w:ascii="Consolas" w:hAnsi="Consolas" w:cs="Consolas"/>
-          <w:sz w:val="19"/>
-          <w:szCs w:val="19"/>
-          <w:lang w:val="ru-RU"/>
-        </w:rPr>
-        <w:t xml:space="preserve"> — то же самое для ролей. </w:t>
+        <w:t xml:space="preserve">] — то же самое для ролей. </w:t>
       </w:r>
     </w:p>
     <w:p>
@@ -1479,7 +1179,7 @@
         <w:pStyle w:val="ListParagraph"/>
         <w:numPr>
           <w:ilvl w:val="2"/>
-          <w:numId w:val="1"/>
+          <w:numId w:val="2"/>
         </w:numPr>
         <w:autoSpaceDE w:val="0"/>
         <w:autoSpaceDN w:val="0"/>
@@ -1590,16 +1290,7 @@
           <w:szCs w:val="19"/>
           <w:lang w:val="ru-RU"/>
         </w:rPr>
-        <w:t>]</w:t>
-      </w:r>
-      <w:r>
-        <w:rPr>
-          <w:rFonts w:ascii="Consolas" w:hAnsi="Consolas" w:cs="Consolas"/>
-          <w:sz w:val="19"/>
-          <w:szCs w:val="19"/>
-          <w:lang w:val="ru-RU"/>
-        </w:rPr>
-        <w:t xml:space="preserve"> — работа с задачами.</w:t>
+        <w:t>] — работа с задачами.</w:t>
       </w:r>
     </w:p>
     <w:p>
@@ -1607,7 +1298,7 @@
         <w:pStyle w:val="ListParagraph"/>
         <w:numPr>
           <w:ilvl w:val="2"/>
-          <w:numId w:val="1"/>
+          <w:numId w:val="2"/>
         </w:numPr>
         <w:autoSpaceDE w:val="0"/>
         <w:autoSpaceDN w:val="0"/>
@@ -1735,16 +1426,7 @@
           <w:szCs w:val="19"/>
           <w:lang w:val="ru-RU"/>
         </w:rPr>
-        <w:t>]</w:t>
-      </w:r>
-      <w:r>
-        <w:rPr>
-          <w:rFonts w:ascii="Consolas" w:hAnsi="Consolas" w:cs="Consolas"/>
-          <w:sz w:val="19"/>
-          <w:szCs w:val="19"/>
-          <w:lang w:val="ru-RU"/>
-        </w:rPr>
-        <w:t xml:space="preserve"> — вспомагательная процедура для работы с назначениями пользователей.</w:t>
+        <w:t>] — вспомагательная процедура для работы с назначениями пользователей.</w:t>
       </w:r>
     </w:p>
     <w:p>
@@ -1752,7 +1434,7 @@
         <w:pStyle w:val="ListParagraph"/>
         <w:numPr>
           <w:ilvl w:val="2"/>
-          <w:numId w:val="1"/>
+          <w:numId w:val="2"/>
         </w:numPr>
         <w:autoSpaceDE w:val="0"/>
         <w:autoSpaceDN w:val="0"/>
@@ -1863,16 +1545,7 @@
           <w:szCs w:val="19"/>
           <w:lang w:val="ru-RU"/>
         </w:rPr>
-        <w:t>]</w:t>
-      </w:r>
-      <w:r>
-        <w:rPr>
-          <w:rFonts w:ascii="Consolas" w:hAnsi="Consolas" w:cs="Consolas"/>
-          <w:sz w:val="19"/>
-          <w:szCs w:val="19"/>
-          <w:lang w:val="ru-RU"/>
-        </w:rPr>
-        <w:t xml:space="preserve"> — процедура для работы с пользователями.</w:t>
+        <w:t>] — процедура для работы с пользователями.</w:t>
       </w:r>
     </w:p>
     <w:p>
@@ -1880,7 +1553,7 @@
         <w:pStyle w:val="ListParagraph"/>
         <w:numPr>
           <w:ilvl w:val="1"/>
-          <w:numId w:val="1"/>
+          <w:numId w:val="2"/>
         </w:numPr>
         <w:autoSpaceDE w:val="0"/>
         <w:autoSpaceDN w:val="0"/>
@@ -1902,14 +1575,7 @@
           <w:rFonts w:cs="Consolas"/>
           <w:lang w:val="ru-RU"/>
         </w:rPr>
-        <w:t xml:space="preserve"> — </w:t>
-      </w:r>
-      <w:r>
-        <w:rPr>
-          <w:rFonts w:cs="Consolas"/>
-          <w:lang w:val="ru-RU"/>
-        </w:rPr>
-        <w:t>были использованы скалярные функции:</w:t>
+        <w:t xml:space="preserve"> — были использованы скалярные функции:</w:t>
       </w:r>
     </w:p>
     <w:p>
@@ -1917,7 +1583,7 @@
         <w:pStyle w:val="ListParagraph"/>
         <w:numPr>
           <w:ilvl w:val="2"/>
-          <w:numId w:val="1"/>
+          <w:numId w:val="2"/>
         </w:numPr>
         <w:autoSpaceDE w:val="0"/>
         <w:autoSpaceDN w:val="0"/>
@@ -2028,16 +1694,7 @@
           <w:szCs w:val="19"/>
           <w:lang w:val="ru-RU"/>
         </w:rPr>
-        <w:t>]</w:t>
-      </w:r>
-      <w:r>
-        <w:rPr>
-          <w:rFonts w:ascii="Consolas" w:hAnsi="Consolas" w:cs="Consolas"/>
-          <w:sz w:val="19"/>
-          <w:szCs w:val="19"/>
-          <w:lang w:val="ru-RU"/>
-        </w:rPr>
-        <w:t xml:space="preserve"> — для определения является ли переменная целым числом.</w:t>
+        <w:t>] — для определения является ли переменная целым числом.</w:t>
       </w:r>
     </w:p>
     <w:p>
@@ -2045,7 +1702,7 @@
         <w:pStyle w:val="ListParagraph"/>
         <w:numPr>
           <w:ilvl w:val="2"/>
-          <w:numId w:val="1"/>
+          <w:numId w:val="2"/>
         </w:numPr>
         <w:autoSpaceDE w:val="0"/>
         <w:autoSpaceDN w:val="0"/>
@@ -2130,14 +1787,7 @@
           <w:rFonts w:cs="Consolas"/>
           <w:lang w:val="ru-RU"/>
         </w:rPr>
-        <w:t>]</w:t>
-      </w:r>
-      <w:r>
-        <w:rPr>
-          <w:rFonts w:cs="Consolas"/>
-          <w:lang w:val="ru-RU"/>
-        </w:rPr>
-        <w:t xml:space="preserve"> — является ли пользователь админом</w:t>
+        <w:t>] — является ли пользователь админом</w:t>
       </w:r>
     </w:p>
     <w:p>
@@ -2145,7 +1795,7 @@
         <w:pStyle w:val="ListParagraph"/>
         <w:numPr>
           <w:ilvl w:val="2"/>
-          <w:numId w:val="1"/>
+          <w:numId w:val="2"/>
         </w:numPr>
         <w:autoSpaceDE w:val="0"/>
         <w:autoSpaceDN w:val="0"/>
@@ -2256,7 +1906,7 @@
         <w:pStyle w:val="ListParagraph"/>
         <w:numPr>
           <w:ilvl w:val="2"/>
-          <w:numId w:val="1"/>
+          <w:numId w:val="2"/>
         </w:numPr>
         <w:autoSpaceDE w:val="0"/>
         <w:autoSpaceDN w:val="0"/>
@@ -2367,16 +2017,7 @@
           <w:szCs w:val="19"/>
           <w:lang w:val="ru-RU"/>
         </w:rPr>
-        <w:t xml:space="preserve">] — </w:t>
-      </w:r>
-      <w:r>
-        <w:rPr>
-          <w:rFonts w:ascii="Consolas" w:hAnsi="Consolas" w:cs="Consolas"/>
-          <w:sz w:val="19"/>
-          <w:szCs w:val="19"/>
-          <w:lang w:val="ru-RU"/>
-        </w:rPr>
-        <w:t>является ли переменная словом, а не набором символов.</w:t>
+        <w:t>] — является ли переменная словом, а не набором символов.</w:t>
       </w:r>
     </w:p>
     <w:p>
@@ -2384,7 +2025,7 @@
         <w:pStyle w:val="ListParagraph"/>
         <w:numPr>
           <w:ilvl w:val="0"/>
-          <w:numId w:val="1"/>
+          <w:numId w:val="2"/>
         </w:numPr>
         <w:autoSpaceDE w:val="0"/>
         <w:autoSpaceDN w:val="0"/>
@@ -2400,14 +2041,7 @@
           <w:rFonts w:cs="Consolas"/>
           <w:lang w:val="ru-RU"/>
         </w:rPr>
-        <w:t>Запланированные</w:t>
-      </w:r>
-      <w:r>
-        <w:rPr>
-          <w:rFonts w:cs="Consolas"/>
-          <w:lang w:val="ru-RU"/>
-        </w:rPr>
-        <w:t xml:space="preserve"> улучшений — если бы это был реальный проект, то я бы сделал:</w:t>
+        <w:t>Запланированные улучшений — если бы это был реальный проект, то я бы сделал:</w:t>
       </w:r>
     </w:p>
     <w:p>
@@ -2415,7 +2049,7 @@
         <w:pStyle w:val="ListParagraph"/>
         <w:numPr>
           <w:ilvl w:val="1"/>
-          <w:numId w:val="1"/>
+          <w:numId w:val="2"/>
         </w:numPr>
         <w:autoSpaceDE w:val="0"/>
         <w:autoSpaceDN w:val="0"/>
@@ -2439,7 +2073,7 @@
         <w:pStyle w:val="ListParagraph"/>
         <w:numPr>
           <w:ilvl w:val="1"/>
-          <w:numId w:val="1"/>
+          <w:numId w:val="2"/>
         </w:numPr>
         <w:autoSpaceDE w:val="0"/>
         <w:autoSpaceDN w:val="0"/>
@@ -2455,15 +2089,7 @@
           <w:rFonts w:cs="Consolas"/>
           <w:lang w:val="ru-RU"/>
         </w:rPr>
-        <w:lastRenderedPageBreak/>
-        <w:t xml:space="preserve">После </w:t>
-      </w:r>
-      <w:r>
-        <w:rPr>
-          <w:rFonts w:cs="Consolas"/>
-          <w:lang w:val="ru-RU"/>
-        </w:rPr>
-        <w:t>реализации базы данных систему истроч</w:t>
+        <w:t>После реализации базы данных систему истроч</w:t>
       </w:r>
       <w:r>
         <w:rPr>
@@ -2482,19 +2108,7 @@
         <w:rPr>
           <w:rFonts w:cs="Consolas"/>
         </w:rPr>
-        <w:t>Stor</w:t>
-      </w:r>
-      <w:r>
-        <w:rPr>
-          <w:rFonts w:cs="Consolas"/>
-        </w:rPr>
-        <w:t>e</w:t>
-      </w:r>
-      <w:r>
-        <w:rPr>
-          <w:rFonts w:cs="Consolas"/>
-        </w:rPr>
-        <w:t>d</w:t>
+        <w:t>Stored</w:t>
       </w:r>
       <w:r>
         <w:rPr>
@@ -2514,28 +2128,7 @@
           <w:rFonts w:cs="Consolas"/>
           <w:lang w:val="ru-RU"/>
         </w:rPr>
-        <w:t xml:space="preserve">, </w:t>
-      </w:r>
-      <w:r>
-        <w:rPr>
-          <w:rFonts w:cs="Consolas"/>
-          <w:lang w:val="ru-RU"/>
-        </w:rPr>
-        <w:t>чтобы улучшить контроль производительности системы.</w:t>
-      </w:r>
-      <w:r>
-        <w:rPr>
-          <w:rFonts w:cs="Consolas"/>
-          <w:lang w:val="ru-RU"/>
-        </w:rPr>
-        <w:t xml:space="preserve"> </w:t>
-      </w:r>
-      <w:r>
-        <w:rPr>
-          <w:rFonts w:cs="Consolas"/>
-          <w:lang w:val="ru-RU"/>
-        </w:rPr>
-        <w:t xml:space="preserve">Задействовал бы информацию формата: </w:t>
+        <w:t xml:space="preserve">, чтобы улучшить контроль производительности системы. Задействовал бы информацию формата: </w:t>
       </w:r>
       <w:r>
         <w:rPr>
@@ -2582,7 +2175,7 @@
         <w:pStyle w:val="ListParagraph"/>
         <w:numPr>
           <w:ilvl w:val="1"/>
-          <w:numId w:val="1"/>
+          <w:numId w:val="2"/>
         </w:numPr>
         <w:autoSpaceDE w:val="0"/>
         <w:autoSpaceDN w:val="0"/>
@@ -2598,6 +2191,7 @@
           <w:rFonts w:cs="Consolas"/>
           <w:lang w:val="ru-RU"/>
         </w:rPr>
+        <w:lastRenderedPageBreak/>
         <w:t xml:space="preserve">Как минимум задействовал бы </w:t>
       </w:r>
       <w:r>
@@ -2624,44 +2218,37 @@
           <w:rFonts w:cs="Consolas"/>
           <w:lang w:val="ru-RU"/>
         </w:rPr>
+        <w:t xml:space="preserve"> для создания списка </w:t>
+      </w:r>
+      <w:r>
+        <w:rPr>
+          <w:rFonts w:cs="Consolas"/>
+        </w:rPr>
+        <w:t>backup</w:t>
+      </w:r>
+      <w:r>
+        <w:rPr>
+          <w:rFonts w:cs="Consolas"/>
+          <w:lang w:val="ru-RU"/>
+        </w:rPr>
+        <w:t xml:space="preserve">, </w:t>
+      </w:r>
+      <w:r>
+        <w:rPr>
+          <w:rFonts w:cs="Consolas"/>
+        </w:rPr>
+        <w:t>Update</w:t>
+      </w:r>
+      <w:r>
+        <w:rPr>
+          <w:rFonts w:cs="Consolas"/>
+          <w:lang w:val="ru-RU"/>
+        </w:rPr>
         <w:t xml:space="preserve"> </w:t>
       </w:r>
       <w:r>
         <w:rPr>
           <w:rFonts w:cs="Consolas"/>
-          <w:lang w:val="ru-RU"/>
-        </w:rPr>
-        <w:t xml:space="preserve">для создания списка </w:t>
-      </w:r>
-      <w:r>
-        <w:rPr>
-          <w:rFonts w:cs="Consolas"/>
-        </w:rPr>
-        <w:t>backup</w:t>
-      </w:r>
-      <w:r>
-        <w:rPr>
-          <w:rFonts w:cs="Consolas"/>
-          <w:lang w:val="ru-RU"/>
-        </w:rPr>
-        <w:t xml:space="preserve">, </w:t>
-      </w:r>
-      <w:r>
-        <w:rPr>
-          <w:rFonts w:cs="Consolas"/>
-        </w:rPr>
-        <w:t>Update</w:t>
-      </w:r>
-      <w:r>
-        <w:rPr>
-          <w:rFonts w:cs="Consolas"/>
-          <w:lang w:val="ru-RU"/>
-        </w:rPr>
-        <w:t xml:space="preserve"> </w:t>
-      </w:r>
-      <w:r>
-        <w:rPr>
-          <w:rFonts w:cs="Consolas"/>
         </w:rPr>
         <w:t>statistics</w:t>
       </w:r>
@@ -2670,14 +2257,7 @@
           <w:rFonts w:cs="Consolas"/>
           <w:lang w:val="ru-RU"/>
         </w:rPr>
-        <w:t xml:space="preserve"> </w:t>
-      </w:r>
-      <w:r>
-        <w:rPr>
-          <w:rFonts w:cs="Consolas"/>
-          <w:lang w:val="ru-RU"/>
-        </w:rPr>
-        <w:t xml:space="preserve">и </w:t>
+        <w:t xml:space="preserve"> и </w:t>
       </w:r>
       <w:r>
         <w:rPr>
@@ -2711,7 +2291,7 @@
         <w:pStyle w:val="ListParagraph"/>
         <w:numPr>
           <w:ilvl w:val="1"/>
-          <w:numId w:val="1"/>
+          <w:numId w:val="2"/>
         </w:numPr>
         <w:autoSpaceDE w:val="0"/>
         <w:autoSpaceDN w:val="0"/>
@@ -2774,7 +2354,7 @@
         <w:pStyle w:val="ListParagraph"/>
         <w:numPr>
           <w:ilvl w:val="0"/>
-          <w:numId w:val="1"/>
+          <w:numId w:val="2"/>
         </w:numPr>
         <w:autoSpaceDE w:val="0"/>
         <w:autoSpaceDN w:val="0"/>
@@ -2798,7 +2378,7 @@
         <w:pStyle w:val="ListParagraph"/>
         <w:numPr>
           <w:ilvl w:val="1"/>
-          <w:numId w:val="1"/>
+          <w:numId w:val="2"/>
         </w:numPr>
         <w:autoSpaceDE w:val="0"/>
         <w:autoSpaceDN w:val="0"/>
@@ -2827,14 +2407,7 @@
           <w:rFonts w:cs="Consolas"/>
           <w:lang w:val="ru-RU"/>
         </w:rPr>
-        <w:t xml:space="preserve"> </w:t>
-      </w:r>
-      <w:r>
-        <w:rPr>
-          <w:rFonts w:cs="Consolas"/>
-          <w:lang w:val="ru-RU"/>
-        </w:rPr>
-        <w:t xml:space="preserve">так и </w:t>
+        <w:t xml:space="preserve"> так и </w:t>
       </w:r>
       <w:r>
         <w:rPr>
@@ -2868,7 +2441,7 @@
         <w:pStyle w:val="ListParagraph"/>
         <w:numPr>
           <w:ilvl w:val="1"/>
-          <w:numId w:val="1"/>
+          <w:numId w:val="2"/>
         </w:numPr>
         <w:autoSpaceDE w:val="0"/>
         <w:autoSpaceDN w:val="0"/>
@@ -2892,7 +2465,7 @@
         <w:pStyle w:val="ListParagraph"/>
         <w:numPr>
           <w:ilvl w:val="1"/>
-          <w:numId w:val="1"/>
+          <w:numId w:val="2"/>
         </w:numPr>
         <w:autoSpaceDE w:val="0"/>
         <w:autoSpaceDN w:val="0"/>
@@ -2916,7 +2489,7 @@
         <w:pStyle w:val="ListParagraph"/>
         <w:numPr>
           <w:ilvl w:val="1"/>
-          <w:numId w:val="1"/>
+          <w:numId w:val="2"/>
         </w:numPr>
         <w:autoSpaceDE w:val="0"/>
         <w:autoSpaceDN w:val="0"/>
@@ -2945,7 +2518,56 @@
           <w:rFonts w:cs="Consolas"/>
           <w:lang w:val="ru-RU"/>
         </w:rPr>
-        <w:t>,</w:t>
+        <w:t xml:space="preserve">, </w:t>
+      </w:r>
+      <w:proofErr w:type="spellStart"/>
+      <w:r>
+        <w:rPr>
+          <w:rFonts w:cs="Consolas"/>
+        </w:rPr>
+        <w:t>varbinary</w:t>
+      </w:r>
+      <w:proofErr w:type="spellEnd"/>
+      <w:r>
+        <w:rPr>
+          <w:rFonts w:cs="Consolas"/>
+          <w:lang w:val="ru-RU"/>
+        </w:rPr>
+        <w:t xml:space="preserve"> и </w:t>
+      </w:r>
+      <w:proofErr w:type="spellStart"/>
+      <w:r>
+        <w:rPr>
+          <w:rFonts w:cs="Consolas"/>
+        </w:rPr>
+        <w:t>uniqueidentifier</w:t>
+      </w:r>
+      <w:proofErr w:type="spellEnd"/>
+      <w:r>
+        <w:rPr>
+          <w:rFonts w:cs="Consolas"/>
+          <w:lang w:val="ru-RU"/>
+        </w:rPr>
+        <w:t xml:space="preserve"> при использовании их в типах переменных, при работе с данными типа </w:t>
+      </w:r>
+      <w:r>
+        <w:rPr>
+          <w:rFonts w:cs="Consolas"/>
+        </w:rPr>
+        <w:t>varchar</w:t>
+      </w:r>
+      <w:r>
+        <w:rPr>
+          <w:rFonts w:cs="Consolas"/>
+          <w:lang w:val="ru-RU"/>
+        </w:rPr>
+        <w:t xml:space="preserve"> и при написании и создании динамических запросов, которые выполянются через тот же </w:t>
+      </w:r>
+      <w:r>
+        <w:rPr>
+          <w:rFonts w:cs="Consolas"/>
+        </w:rPr>
+        <w:t>EXECUTE</w:t>
       </w:r>
       <w:r>
         <w:rPr>
@@ -2959,7 +2581,7 @@
         <w:rPr>
           <w:rFonts w:cs="Consolas"/>
         </w:rPr>
-        <w:t>varbinary</w:t>
+        <w:t>sp</w:t>
       </w:r>
       <w:proofErr w:type="spellEnd"/>
       <w:r>
@@ -2967,21 +2589,14 @@
           <w:rFonts w:cs="Consolas"/>
           <w:lang w:val="ru-RU"/>
         </w:rPr>
-        <w:t xml:space="preserve"> </w:t>
-      </w:r>
-      <w:r>
-        <w:rPr>
-          <w:rFonts w:cs="Consolas"/>
-          <w:lang w:val="ru-RU"/>
-        </w:rPr>
-        <w:t xml:space="preserve">и </w:t>
+        <w:t>_</w:t>
       </w:r>
       <w:proofErr w:type="spellStart"/>
       <w:r>
         <w:rPr>
           <w:rFonts w:cs="Consolas"/>
         </w:rPr>
-        <w:t>uniqueidentifier</w:t>
+        <w:t>executesql</w:t>
       </w:r>
       <w:proofErr w:type="spellEnd"/>
       <w:r>
@@ -2989,103 +2604,8 @@
           <w:rFonts w:cs="Consolas"/>
           <w:lang w:val="ru-RU"/>
         </w:rPr>
-        <w:t xml:space="preserve"> при использовании их в типах переменных, при работе с данными типа </w:t>
-      </w:r>
-      <w:r>
-        <w:rPr>
-          <w:rFonts w:cs="Consolas"/>
-        </w:rPr>
-        <w:t>varchar</w:t>
-      </w:r>
-      <w:r>
-        <w:rPr>
-          <w:rFonts w:cs="Consolas"/>
-          <w:lang w:val="ru-RU"/>
-        </w:rPr>
-        <w:t xml:space="preserve"> </w:t>
-      </w:r>
-      <w:r>
-        <w:rPr>
-          <w:rFonts w:cs="Consolas"/>
-          <w:lang w:val="ru-RU"/>
-        </w:rPr>
-        <w:t>и при написании и создании динамических запросов, которые выполянются через тот же</w:t>
-      </w:r>
-      <w:r>
-        <w:rPr>
-          <w:rFonts w:cs="Consolas"/>
-          <w:lang w:val="ru-RU"/>
-        </w:rPr>
-        <w:t xml:space="preserve"> </w:t>
-      </w:r>
-      <w:r>
-        <w:rPr>
-          <w:rFonts w:cs="Consolas"/>
-        </w:rPr>
-        <w:t>EXECUTE</w:t>
-      </w:r>
-      <w:r>
-        <w:rPr>
-          <w:rFonts w:cs="Consolas"/>
-          <w:lang w:val="ru-RU"/>
-        </w:rPr>
-        <w:t xml:space="preserve"> </w:t>
-      </w:r>
-      <w:proofErr w:type="spellStart"/>
-      <w:r>
-        <w:rPr>
-          <w:rFonts w:cs="Consolas"/>
-        </w:rPr>
-        <w:t>sp</w:t>
-      </w:r>
-      <w:proofErr w:type="spellEnd"/>
-      <w:r>
-        <w:rPr>
-          <w:rFonts w:cs="Consolas"/>
-          <w:lang w:val="ru-RU"/>
-        </w:rPr>
-        <w:t>_</w:t>
-      </w:r>
-      <w:proofErr w:type="spellStart"/>
-      <w:r>
-        <w:rPr>
-          <w:rFonts w:cs="Consolas"/>
-        </w:rPr>
-        <w:t>executesql</w:t>
-      </w:r>
-      <w:proofErr w:type="spellEnd"/>
-      <w:r>
-        <w:rPr>
-          <w:rFonts w:cs="Consolas"/>
-          <w:lang w:val="ru-RU"/>
-        </w:rPr>
         <w:t>.</w:t>
       </w:r>
-    </w:p>
-    <w:p>
-      <w:pPr>
-        <w:pStyle w:val="ListParagraph"/>
-        <w:numPr>
-          <w:ilvl w:val="1"/>
-          <w:numId w:val="1"/>
-        </w:numPr>
-        <w:autoSpaceDE w:val="0"/>
-        <w:autoSpaceDN w:val="0"/>
-        <w:adjustRightInd w:val="0"/>
-        <w:spacing w:after="0" w:line="240" w:lineRule="auto"/>
-        <w:rPr>
-          <w:rFonts w:cs="Consolas"/>
-          <w:lang w:val="ru-RU"/>
-        </w:rPr>
-      </w:pPr>
-      <w:r>
-        <w:rPr>
-          <w:rFonts w:cs="Consolas"/>
-        </w:rPr>
-        <w:t>bnbnbnbnbnbnbnb</w:t>
-      </w:r>
-      <w:bookmarkStart w:id="0" w:name="_GoBack"/>
-      <w:bookmarkEnd w:id="0"/>
     </w:p>
     <w:p>
       <w:pPr>
@@ -3140,6 +2660,15 @@
           <w:lang w:val="ru-RU"/>
         </w:rPr>
       </w:pPr>
+    </w:p>
+    <w:p>
+      <w:pPr>
+        <w:rPr>
+          <w:lang w:val="ru-RU"/>
+        </w:rPr>
+      </w:pPr>
+      <w:bookmarkStart w:id="0" w:name="_GoBack"/>
+      <w:bookmarkEnd w:id="0"/>
     </w:p>
     <w:sectPr>
       <w:pgSz w:w="12240" w:h="15840"/>
@@ -3246,6 +2775,36 @@
   </w:abstractNum>
   <w:num w:numId="1">
     <w:abstractNumId w:val="0"/>
+  </w:num>
+  <w:num w:numId="2">
+    <w:abstractNumId w:val="0"/>
+    <w:lvlOverride w:ilvl="0">
+      <w:startOverride w:val="1"/>
+    </w:lvlOverride>
+    <w:lvlOverride w:ilvl="1">
+      <w:startOverride w:val="1"/>
+    </w:lvlOverride>
+    <w:lvlOverride w:ilvl="2">
+      <w:startOverride w:val="1"/>
+    </w:lvlOverride>
+    <w:lvlOverride w:ilvl="3">
+      <w:startOverride w:val="1"/>
+    </w:lvlOverride>
+    <w:lvlOverride w:ilvl="4">
+      <w:startOverride w:val="1"/>
+    </w:lvlOverride>
+    <w:lvlOverride w:ilvl="5">
+      <w:startOverride w:val="1"/>
+    </w:lvlOverride>
+    <w:lvlOverride w:ilvl="6">
+      <w:startOverride w:val="1"/>
+    </w:lvlOverride>
+    <w:lvlOverride w:ilvl="7">
+      <w:startOverride w:val="1"/>
+    </w:lvlOverride>
+    <w:lvlOverride w:ilvl="8">
+      <w:startOverride w:val="1"/>
+    </w:lvlOverride>
   </w:num>
 </w:numbering>
 </file>
@@ -3643,6 +3202,10 @@
   <w:style w:type="paragraph" w:default="1" w:styleId="Normal">
     <w:name w:val="Normal"/>
     <w:qFormat/>
+    <w:rsid w:val="009561D8"/>
+    <w:pPr>
+      <w:spacing w:line="256" w:lineRule="auto"/>
+    </w:pPr>
   </w:style>
   <w:style w:type="character" w:default="1" w:styleId="DefaultParagraphFont">
     <w:name w:val="Default Paragraph Font"/>

</xml_diff>